<commit_message>
My second Git commit.
</commit_message>
<xml_diff>
--- a/LearningGit.docx
+++ b/LearningGit.docx
@@ -279,6 +279,152 @@
           <w:sz-cs w:val="24"/>
         </w:rPr>
         <w:t xml:space="preserve">为这次提交附上注释。</w:t>
+      </w:r>
+      <w:r>
+        <w:rPr>
+          <w:rFonts w:ascii="Helvetica" w:hAnsi="Helvetica" w:cs="Helvetica"/>
+          <w:sz w:val="24"/>
+          <w:sz-cs w:val="24"/>
+        </w:rPr>
+        <w:t xml:space="preserve"/>
+      </w:r>
+    </w:p>
+    <w:p>
+      <w:pPr/>
+      <w:r>
+        <w:rPr>
+          <w:rFonts w:ascii="Helvetica" w:hAnsi="Helvetica" w:cs="Helvetica"/>
+          <w:sz w:val="24"/>
+          <w:sz-cs w:val="24"/>
+        </w:rPr>
+        <w:t xml:space="preserve"/>
+      </w:r>
+    </w:p>
+    <w:p>
+      <w:pPr/>
+      <w:r>
+        <w:rPr>
+          <w:rFonts w:ascii="Helvetica" w:hAnsi="Helvetica" w:cs="Helvetica"/>
+          <w:sz w:val="24"/>
+          <w:sz-cs w:val="24"/>
+        </w:rPr>
+        <w:t xml:space="preserve">5. git status</w:t>
+      </w:r>
+      <w:r>
+        <w:rPr>
+          <w:rFonts w:ascii="PingFang SC" w:hAnsi="PingFang SC" w:cs="PingFang SC"/>
+          <w:sz w:val="24"/>
+          <w:sz-cs w:val="24"/>
+        </w:rPr>
+        <w:t xml:space="preserve">命令查看配置库当前状态。</w:t>
+      </w:r>
+      <w:r>
+        <w:rPr>
+          <w:rFonts w:ascii="Helvetica" w:hAnsi="Helvetica" w:cs="Helvetica"/>
+          <w:sz w:val="24"/>
+          <w:sz-cs w:val="24"/>
+        </w:rPr>
+        <w:t xml:space="preserve"/>
+      </w:r>
+    </w:p>
+    <w:p>
+      <w:pPr/>
+      <w:r>
+        <w:rPr>
+          <w:rFonts w:ascii="Helvetica" w:hAnsi="Helvetica" w:cs="Helvetica"/>
+          <w:sz w:val="24"/>
+          <w:sz-cs w:val="24"/>
+        </w:rPr>
+        <w:t xml:space="preserve"/>
+      </w:r>
+    </w:p>
+    <w:p>
+      <w:pPr/>
+      <w:r>
+        <w:rPr>
+          <w:rFonts w:ascii="Helvetica" w:hAnsi="Helvetica" w:cs="Helvetica"/>
+          <w:sz w:val="24"/>
+          <w:sz-cs w:val="24"/>
+        </w:rPr>
+        <w:t xml:space="preserve">6. git diff LearningGit.docx</w:t>
+      </w:r>
+      <w:r>
+        <w:rPr>
+          <w:rFonts w:ascii="PingFang SC" w:hAnsi="PingFang SC" w:cs="PingFang SC"/>
+          <w:sz w:val="24"/>
+          <w:sz-cs w:val="24"/>
+        </w:rPr>
+        <w:t xml:space="preserve">查看文件有哪些变更。</w:t>
+      </w:r>
+      <w:r>
+        <w:rPr>
+          <w:rFonts w:ascii="Helvetica" w:hAnsi="Helvetica" w:cs="Helvetica"/>
+          <w:sz w:val="24"/>
+          <w:sz-cs w:val="24"/>
+        </w:rPr>
+        <w:t xml:space="preserve"/>
+      </w:r>
+    </w:p>
+    <w:p>
+      <w:pPr/>
+      <w:r>
+        <w:rPr>
+          <w:rFonts w:ascii="Helvetica" w:hAnsi="Helvetica" w:cs="Helvetica"/>
+          <w:sz w:val="24"/>
+          <w:sz-cs w:val="24"/>
+        </w:rPr>
+        <w:t xml:space="preserve"/>
+      </w:r>
+    </w:p>
+    <w:p>
+      <w:pPr/>
+      <w:r>
+        <w:rPr>
+          <w:rFonts w:ascii="Helvetica" w:hAnsi="Helvetica" w:cs="Helvetica"/>
+          <w:sz w:val="24"/>
+          <w:sz-cs w:val="24"/>
+        </w:rPr>
+        <w:t xml:space="preserve">7. </w:t>
+      </w:r>
+      <w:r>
+        <w:rPr>
+          <w:rFonts w:ascii="PingFang SC" w:hAnsi="PingFang SC" w:cs="PingFang SC"/>
+          <w:sz w:val="24"/>
+          <w:sz-cs w:val="24"/>
+        </w:rPr>
+        <w:t xml:space="preserve">提交修改过的文件也使用</w:t>
+      </w:r>
+      <w:r>
+        <w:rPr>
+          <w:rFonts w:ascii="Helvetica" w:hAnsi="Helvetica" w:cs="Helvetica"/>
+          <w:sz w:val="24"/>
+          <w:sz-cs w:val="24"/>
+        </w:rPr>
+        <w:t xml:space="preserve">git add</w:t>
+      </w:r>
+      <w:r>
+        <w:rPr>
+          <w:rFonts w:ascii="PingFang SC" w:hAnsi="PingFang SC" w:cs="PingFang SC"/>
+          <w:sz w:val="24"/>
+          <w:sz-cs w:val="24"/>
+        </w:rPr>
+        <w:t xml:space="preserve">和</w:t>
+      </w:r>
+      <w:r>
+        <w:rPr>
+          <w:rFonts w:ascii="Helvetica" w:hAnsi="Helvetica" w:cs="Helvetica"/>
+          <w:sz w:val="24"/>
+          <w:sz-cs w:val="24"/>
+        </w:rPr>
+        <w:t xml:space="preserve">git commit</w:t>
+      </w:r>
+      <w:r>
+        <w:rPr>
+          <w:rFonts w:ascii="PingFang SC" w:hAnsi="PingFang SC" w:cs="PingFang SC"/>
+          <w:sz w:val="24"/>
+          <w:sz-cs w:val="24"/>
+        </w:rPr>
+        <w:t xml:space="preserve">两条命令。</w:t>
       </w:r>
       <w:r>
         <w:rPr>

</xml_diff>

<commit_message>
I have to commit again.
</commit_message>
<xml_diff>
--- a/LearningGit.docx
+++ b/LearningGit.docx
@@ -102,18 +102,18 @@
           <w:sz w:val="24"/>
           <w:sz-cs w:val="24"/>
         </w:rPr>
-        <w:t xml:space="preserve">2. git config —global user.name “Your Name”</w:t>
-      </w:r>
-    </w:p>
-    <w:p>
-      <w:pPr/>
-      <w:r>
-        <w:rPr>
-          <w:rFonts w:ascii="Helvetica" w:hAnsi="Helvetica" w:cs="Helvetica"/>
-          <w:sz w:val="24"/>
-          <w:sz-cs w:val="24"/>
-        </w:rPr>
-        <w:t xml:space="preserve">    git config —global user.email “email@example.com”</w:t>
+        <w:t xml:space="preserve">2. git config --global user.name “Your Name”</w:t>
+      </w:r>
+    </w:p>
+    <w:p>
+      <w:pPr/>
+      <w:r>
+        <w:rPr>
+          <w:rFonts w:ascii="Helvetica" w:hAnsi="Helvetica" w:cs="Helvetica"/>
+          <w:sz w:val="24"/>
+          <w:sz-cs w:val="24"/>
+        </w:rPr>
+        <w:t xml:space="preserve">    git config --global user.email “email@example.com”</w:t>
       </w:r>
     </w:p>
     <w:p>
@@ -425,6 +425,259 @@
           <w:sz-cs w:val="24"/>
         </w:rPr>
         <w:t xml:space="preserve">两条命令。</w:t>
+      </w:r>
+      <w:r>
+        <w:rPr>
+          <w:rFonts w:ascii="Helvetica" w:hAnsi="Helvetica" w:cs="Helvetica"/>
+          <w:sz w:val="24"/>
+          <w:sz-cs w:val="24"/>
+        </w:rPr>
+        <w:t xml:space="preserve"/>
+      </w:r>
+    </w:p>
+    <w:p>
+      <w:pPr/>
+      <w:r>
+        <w:rPr>
+          <w:rFonts w:ascii="Helvetica" w:hAnsi="Helvetica" w:cs="Helvetica"/>
+          <w:sz w:val="24"/>
+          <w:sz-cs w:val="24"/>
+        </w:rPr>
+        <w:t xml:space="preserve"/>
+      </w:r>
+    </w:p>
+    <w:p>
+      <w:pPr/>
+      <w:r>
+        <w:rPr>
+          <w:rFonts w:ascii="Helvetica" w:hAnsi="Helvetica" w:cs="Helvetica"/>
+          <w:sz w:val="24"/>
+          <w:sz-cs w:val="24"/>
+        </w:rPr>
+        <w:t xml:space="preserve">8. git log</w:t>
+      </w:r>
+      <w:r>
+        <w:rPr>
+          <w:rFonts w:ascii="PingFang SC" w:hAnsi="PingFang SC" w:cs="PingFang SC"/>
+          <w:sz w:val="24"/>
+          <w:sz-cs w:val="24"/>
+        </w:rPr>
+        <w:t xml:space="preserve">命令可以查看提交历史。</w:t>
+      </w:r>
+      <w:r>
+        <w:rPr>
+          <w:rFonts w:ascii="Helvetica" w:hAnsi="Helvetica" w:cs="Helvetica"/>
+          <w:sz w:val="24"/>
+          <w:sz-cs w:val="24"/>
+        </w:rPr>
+        <w:t xml:space="preserve"/>
+      </w:r>
+    </w:p>
+    <w:p>
+      <w:pPr/>
+      <w:r>
+        <w:rPr>
+          <w:rFonts w:ascii="Helvetica" w:hAnsi="Helvetica" w:cs="Helvetica"/>
+          <w:sz w:val="24"/>
+          <w:sz-cs w:val="24"/>
+        </w:rPr>
+        <w:t xml:space="preserve">    git log --pretty=oneline</w:t>
+      </w:r>
+      <w:r>
+        <w:rPr>
+          <w:rFonts w:ascii="PingFang SC" w:hAnsi="PingFang SC" w:cs="PingFang SC"/>
+          <w:sz w:val="24"/>
+          <w:sz-cs w:val="24"/>
+        </w:rPr>
+        <w:t xml:space="preserve">可以查看提交历史的摘要。</w:t>
+      </w:r>
+      <w:r>
+        <w:rPr>
+          <w:rFonts w:ascii="Helvetica" w:hAnsi="Helvetica" w:cs="Helvetica"/>
+          <w:sz w:val="24"/>
+          <w:sz-cs w:val="24"/>
+        </w:rPr>
+        <w:t xml:space="preserve"/>
+      </w:r>
+    </w:p>
+    <w:p>
+      <w:pPr/>
+      <w:r>
+        <w:rPr>
+          <w:rFonts w:ascii="Helvetica" w:hAnsi="Helvetica" w:cs="Helvetica"/>
+          <w:sz w:val="24"/>
+          <w:sz-cs w:val="24"/>
+        </w:rPr>
+        <w:t xml:space="preserve"/>
+      </w:r>
+    </w:p>
+    <w:p>
+      <w:pPr/>
+      <w:r>
+        <w:rPr>
+          <w:rFonts w:ascii="Helvetica" w:hAnsi="Helvetica" w:cs="Helvetica"/>
+          <w:sz w:val="24"/>
+          <w:sz-cs w:val="24"/>
+        </w:rPr>
+        <w:t xml:space="preserve">9. </w:t>
+      </w:r>
+      <w:r>
+        <w:rPr>
+          <w:rFonts w:ascii="PingFang SC" w:hAnsi="PingFang SC" w:cs="PingFang SC"/>
+          <w:sz w:val="24"/>
+          <w:sz-cs w:val="24"/>
+        </w:rPr>
+        <w:t xml:space="preserve">在</w:t>
+      </w:r>
+      <w:r>
+        <w:rPr>
+          <w:rFonts w:ascii="Helvetica" w:hAnsi="Helvetica" w:cs="Helvetica"/>
+          <w:sz w:val="24"/>
+          <w:sz-cs w:val="24"/>
+        </w:rPr>
+        <w:t xml:space="preserve">Git</w:t>
+      </w:r>
+      <w:r>
+        <w:rPr>
+          <w:rFonts w:ascii="PingFang SC" w:hAnsi="PingFang SC" w:cs="PingFang SC"/>
+          <w:sz w:val="24"/>
+          <w:sz-cs w:val="24"/>
+        </w:rPr>
+        <w:t xml:space="preserve">中，</w:t>
+      </w:r>
+      <w:r>
+        <w:rPr>
+          <w:rFonts w:ascii="Helvetica" w:hAnsi="Helvetica" w:cs="Helvetica"/>
+          <w:sz w:val="24"/>
+          <w:sz-cs w:val="24"/>
+        </w:rPr>
+        <w:t xml:space="preserve">HEAD</w:t>
+      </w:r>
+      <w:r>
+        <w:rPr>
+          <w:rFonts w:ascii="PingFang SC" w:hAnsi="PingFang SC" w:cs="PingFang SC"/>
+          <w:sz w:val="24"/>
+          <w:sz-cs w:val="24"/>
+        </w:rPr>
+        <w:t xml:space="preserve">表示当前版本。</w:t>
+      </w:r>
+      <w:r>
+        <w:rPr>
+          <w:rFonts w:ascii="Helvetica" w:hAnsi="Helvetica" w:cs="Helvetica"/>
+          <w:sz w:val="24"/>
+          <w:sz-cs w:val="24"/>
+        </w:rPr>
+        <w:t xml:space="preserve">HEAD^</w:t>
+      </w:r>
+      <w:r>
+        <w:rPr>
+          <w:rFonts w:ascii="PingFang SC" w:hAnsi="PingFang SC" w:cs="PingFang SC"/>
+          <w:sz w:val="24"/>
+          <w:sz-cs w:val="24"/>
+        </w:rPr>
+        <w:t xml:space="preserve">表示上一个版本。</w:t>
+      </w:r>
+      <w:r>
+        <w:rPr>
+          <w:rFonts w:ascii="Helvetica" w:hAnsi="Helvetica" w:cs="Helvetica"/>
+          <w:sz w:val="24"/>
+          <w:sz-cs w:val="24"/>
+        </w:rPr>
+        <w:t xml:space="preserve">HEAD^^</w:t>
+      </w:r>
+      <w:r>
+        <w:rPr>
+          <w:rFonts w:ascii="PingFang SC" w:hAnsi="PingFang SC" w:cs="PingFang SC"/>
+          <w:sz w:val="24"/>
+          <w:sz-cs w:val="24"/>
+        </w:rPr>
+        <w:t xml:space="preserve">表示上上个版本。</w:t>
+      </w:r>
+      <w:r>
+        <w:rPr>
+          <w:rFonts w:ascii="Helvetica" w:hAnsi="Helvetica" w:cs="Helvetica"/>
+          <w:sz w:val="24"/>
+          <w:sz-cs w:val="24"/>
+        </w:rPr>
+        <w:t xml:space="preserve">HEAD~N</w:t>
+      </w:r>
+      <w:r>
+        <w:rPr>
+          <w:rFonts w:ascii="PingFang SC" w:hAnsi="PingFang SC" w:cs="PingFang SC"/>
+          <w:sz w:val="24"/>
+          <w:sz-cs w:val="24"/>
+        </w:rPr>
+        <w:t xml:space="preserve">表示上</w:t>
+      </w:r>
+      <w:r>
+        <w:rPr>
+          <w:rFonts w:ascii="Helvetica" w:hAnsi="Helvetica" w:cs="Helvetica"/>
+          <w:sz w:val="24"/>
+          <w:sz-cs w:val="24"/>
+        </w:rPr>
+        <w:t xml:space="preserve">N</w:t>
+      </w:r>
+      <w:r>
+        <w:rPr>
+          <w:rFonts w:ascii="PingFang SC" w:hAnsi="PingFang SC" w:cs="PingFang SC"/>
+          <w:sz w:val="24"/>
+          <w:sz-cs w:val="24"/>
+        </w:rPr>
+        <w:t xml:space="preserve">个版本。</w:t>
+      </w:r>
+      <w:r>
+        <w:rPr>
+          <w:rFonts w:ascii="Helvetica" w:hAnsi="Helvetica" w:cs="Helvetica"/>
+          <w:sz w:val="24"/>
+          <w:sz-cs w:val="24"/>
+        </w:rPr>
+        <w:t xml:space="preserve"/>
+      </w:r>
+    </w:p>
+    <w:p>
+      <w:pPr/>
+      <w:r>
+        <w:rPr>
+          <w:rFonts w:ascii="Helvetica" w:hAnsi="Helvetica" w:cs="Helvetica"/>
+          <w:sz w:val="24"/>
+          <w:sz-cs w:val="24"/>
+        </w:rPr>
+        <w:t xml:space="preserve"/>
+      </w:r>
+    </w:p>
+    <w:p>
+      <w:pPr/>
+      <w:r>
+        <w:rPr>
+          <w:rFonts w:ascii="Helvetica" w:hAnsi="Helvetica" w:cs="Helvetica"/>
+          <w:sz w:val="24"/>
+          <w:sz-cs w:val="24"/>
+        </w:rPr>
+        <w:t xml:space="preserve">10. </w:t>
+      </w:r>
+      <w:r>
+        <w:rPr>
+          <w:rFonts w:ascii="PingFang SC" w:hAnsi="PingFang SC" w:cs="PingFang SC"/>
+          <w:sz w:val="24"/>
+          <w:sz-cs w:val="24"/>
+        </w:rPr>
+        <w:t xml:space="preserve">使用命令</w:t>
+      </w:r>
+      <w:r>
+        <w:rPr>
+          <w:rFonts w:ascii="Helvetica" w:hAnsi="Helvetica" w:cs="Helvetica"/>
+          <w:sz w:val="24"/>
+          <w:sz-cs w:val="24"/>
+        </w:rPr>
+        <w:t xml:space="preserve">git reset --hard HEAD^</w:t>
+      </w:r>
+      <w:r>
+        <w:rPr>
+          <w:rFonts w:ascii="PingFang SC" w:hAnsi="PingFang SC" w:cs="PingFang SC"/>
+          <w:sz w:val="24"/>
+          <w:sz-cs w:val="24"/>
+        </w:rPr>
+        <w:t xml:space="preserve">将文件回退到上一个版本。</w:t>
       </w:r>
       <w:r>
         <w:rPr>

</xml_diff>